<commit_message>
v1.5 Added year/mo to folder
</commit_message>
<xml_diff>
--- a/ReadMe.docx
+++ b/ReadMe.docx
@@ -1,6 +1,6 @@
 
 <file path=word/document.xml><?xml version="1.0" encoding="utf-8"?>
-<w:document xmlns:wpc="http://schemas.microsoft.com/office/word/2010/wordprocessingCanvas" xmlns:cx="http://schemas.microsoft.com/office/drawing/2014/chartex" xmlns:cx1="http://schemas.microsoft.com/office/drawing/2015/9/8/chartex" xmlns:cx2="http://schemas.microsoft.com/office/drawing/2015/10/21/chartex" xmlns:cx3="http://schemas.microsoft.com/office/drawing/2016/5/9/chartex" xmlns:cx4="http://schemas.microsoft.com/office/drawing/2016/5/10/chartex" xmlns:cx5="http://schemas.microsoft.com/office/drawing/2016/5/11/chartex" xmlns:cx6="http://schemas.microsoft.com/office/drawing/2016/5/12/chartex" xmlns:cx7="http://schemas.microsoft.com/office/drawing/2016/5/13/chartex" xmlns:cx8="http://schemas.microsoft.com/office/drawing/2016/5/14/chartex" xmlns:mc="http://schemas.openxmlformats.org/markup-compatibility/2006" xmlns:aink="http://schemas.microsoft.com/office/drawing/2016/ink" xmlns:am3d="http://schemas.microsoft.com/office/drawing/2017/model3d" xmlns:o="urn:schemas-microsoft-com:office:office" xmlns:r="http://schemas.openxmlformats.org/officeDocument/2006/relationships" xmlns:m="http://schemas.openxmlformats.org/officeDocument/2006/math" xmlns:v="urn:schemas-microsoft-com:vml" xmlns:wp14="http://schemas.microsoft.com/office/word/2010/wordprocessingDrawing" xmlns:wp="http://schemas.openxmlformats.org/drawingml/2006/wordprocessingDrawing" xmlns:w10="urn:schemas-microsoft-com:office:word" xmlns:w="http://schemas.openxmlformats.org/wordprocessingml/2006/main" xmlns:w14="http://schemas.microsoft.com/office/word/2010/wordml" xmlns:w15="http://schemas.microsoft.com/office/word/2012/wordml" xmlns:w16cex="http://schemas.microsoft.com/office/word/2018/wordml/cex" xmlns:w16cid="http://schemas.microsoft.com/office/word/2016/wordml/cid" xmlns:w16="http://schemas.microsoft.com/office/word/2018/wordml" xmlns:w16sdtdh="http://schemas.microsoft.com/office/word/2020/wordml/sdtdatahash" xmlns:w16se="http://schemas.microsoft.com/office/word/2015/wordml/symex" xmlns:wpg="http://schemas.microsoft.com/office/word/2010/wordprocessingGroup" xmlns:wpi="http://schemas.microsoft.com/office/word/2010/wordprocessingInk" xmlns:wne="http://schemas.microsoft.com/office/word/2006/wordml" xmlns:wps="http://schemas.microsoft.com/office/word/2010/wordprocessingShape" mc:Ignorable="w14 w15 w16se w16cid w16 w16cex w16sdtdh wp14">
+<w:document xmlns:wpc="http://schemas.microsoft.com/office/word/2010/wordprocessingCanvas" xmlns:cx="http://schemas.microsoft.com/office/drawing/2014/chartex" xmlns:cx1="http://schemas.microsoft.com/office/drawing/2015/9/8/chartex" xmlns:cx2="http://schemas.microsoft.com/office/drawing/2015/10/21/chartex" xmlns:cx3="http://schemas.microsoft.com/office/drawing/2016/5/9/chartex" xmlns:cx4="http://schemas.microsoft.com/office/drawing/2016/5/10/chartex" xmlns:cx5="http://schemas.microsoft.com/office/drawing/2016/5/11/chartex" xmlns:cx6="http://schemas.microsoft.com/office/drawing/2016/5/12/chartex" xmlns:cx7="http://schemas.microsoft.com/office/drawing/2016/5/13/chartex" xmlns:cx8="http://schemas.microsoft.com/office/drawing/2016/5/14/chartex" xmlns:mc="http://schemas.openxmlformats.org/markup-compatibility/2006" xmlns:aink="http://schemas.microsoft.com/office/drawing/2016/ink" xmlns:am3d="http://schemas.microsoft.com/office/drawing/2017/model3d" xmlns:o="urn:schemas-microsoft-com:office:office" xmlns:oel="http://schemas.microsoft.com/office/2019/extlst" xmlns:r="http://schemas.openxmlformats.org/officeDocument/2006/relationships" xmlns:m="http://schemas.openxmlformats.org/officeDocument/2006/math" xmlns:v="urn:schemas-microsoft-com:vml" xmlns:wp14="http://schemas.microsoft.com/office/word/2010/wordprocessingDrawing" xmlns:wp="http://schemas.openxmlformats.org/drawingml/2006/wordprocessingDrawing" xmlns:w10="urn:schemas-microsoft-com:office:word" xmlns:w="http://schemas.openxmlformats.org/wordprocessingml/2006/main" xmlns:w14="http://schemas.microsoft.com/office/word/2010/wordml" xmlns:w15="http://schemas.microsoft.com/office/word/2012/wordml" xmlns:w16cex="http://schemas.microsoft.com/office/word/2018/wordml/cex" xmlns:w16cid="http://schemas.microsoft.com/office/word/2016/wordml/cid" xmlns:w16="http://schemas.microsoft.com/office/word/2018/wordml" xmlns:w16sdtdh="http://schemas.microsoft.com/office/word/2020/wordml/sdtdatahash" xmlns:w16se="http://schemas.microsoft.com/office/word/2015/wordml/symex" xmlns:wpg="http://schemas.microsoft.com/office/word/2010/wordprocessingGroup" xmlns:wpi="http://schemas.microsoft.com/office/word/2010/wordprocessingInk" xmlns:wne="http://schemas.microsoft.com/office/word/2006/wordml" xmlns:wps="http://schemas.microsoft.com/office/word/2010/wordprocessingShape" mc:Ignorable="w14 w15 w16se w16cid w16 w16cex w16sdtdh wp14">
   <w:body>
     <w:p>
       <w:pPr>
@@ -391,7 +391,15 @@
         </w:rPr>
       </w:pPr>
       <w:r>
-        <w:t>Upload images via FTP.  Works with Wunderground.</w:t>
+        <w:t xml:space="preserve">Upload images via FTP.  Works with </w:t>
+      </w:r>
+      <w:proofErr w:type="spellStart"/>
+      <w:r>
+        <w:t>Wunderground</w:t>
+      </w:r>
+      <w:proofErr w:type="spellEnd"/>
+      <w:r>
+        <w:t>.</w:t>
       </w:r>
     </w:p>
     <w:p>
@@ -430,6 +438,7 @@
         <w:t xml:space="preserve">Use third-party software to create time-lapse videos from archived images. I personally use </w:t>
       </w:r>
       <w:hyperlink r:id="rId17" w:history="1">
+        <w:proofErr w:type="spellStart"/>
         <w:r>
           <w:rPr>
             <w:rStyle w:val="Hyperlink"/>
@@ -437,6 +446,7 @@
           </w:rPr>
           <w:t>AviDemux</w:t>
         </w:r>
+        <w:proofErr w:type="spellEnd"/>
       </w:hyperlink>
       <w:r>
         <w:rPr>
@@ -845,7 +855,25 @@
           <w:sz w:val="28"/>
           <w:szCs w:val="28"/>
         </w:rPr>
-        <w:t xml:space="preserve">Enable SnapShot on </w:t>
+        <w:t xml:space="preserve">Enable </w:t>
+      </w:r>
+      <w:proofErr w:type="spellStart"/>
+      <w:r>
+        <w:rPr>
+          <w:color w:val="0070C0"/>
+          <w:sz w:val="28"/>
+          <w:szCs w:val="28"/>
+        </w:rPr>
+        <w:t>SnapShot</w:t>
+      </w:r>
+      <w:proofErr w:type="spellEnd"/>
+      <w:r>
+        <w:rPr>
+          <w:color w:val="0070C0"/>
+          <w:sz w:val="28"/>
+          <w:szCs w:val="28"/>
+        </w:rPr>
+        <w:t xml:space="preserve"> on </w:t>
       </w:r>
       <w:r>
         <w:rPr>
@@ -879,12 +907,21 @@
       <w:r>
         <w:t xml:space="preserve">In a web browser, enter your camera’s IP address: </w:t>
       </w:r>
+      <w:proofErr w:type="spellStart"/>
       <w:r>
         <w:rPr>
           <w:i/>
           <w:iCs/>
         </w:rPr>
-        <w:t xml:space="preserve">ie. </w:t>
+        <w:t>ie</w:t>
+      </w:r>
+      <w:proofErr w:type="spellEnd"/>
+      <w:r>
+        <w:rPr>
+          <w:i/>
+          <w:iCs/>
+        </w:rPr>
+        <w:t xml:space="preserve">. </w:t>
       </w:r>
       <w:r>
         <w:rPr>
@@ -919,12 +956,15 @@
       <w:r>
         <w:t xml:space="preserve">: </w:t>
       </w:r>
+      <w:proofErr w:type="spellStart"/>
+      <w:proofErr w:type="gramStart"/>
       <w:r>
         <w:rPr>
           <w:color w:val="C00000"/>
         </w:rPr>
         <w:t>ubnt</w:t>
       </w:r>
+      <w:proofErr w:type="spellEnd"/>
       <w:r>
         <w:t xml:space="preserve">  </w:t>
       </w:r>
@@ -934,6 +974,7 @@
         </w:rPr>
         <w:t>Password</w:t>
       </w:r>
+      <w:proofErr w:type="gramEnd"/>
       <w:r>
         <w:t xml:space="preserve">: </w:t>
       </w:r>
@@ -1255,7 +1296,23 @@
           <w:i/>
           <w:iCs/>
         </w:rPr>
-        <w:t xml:space="preserve"> i.e. http://192.168.1.84/snap.jpeg</w:t>
+        <w:t xml:space="preserve"> </w:t>
+      </w:r>
+      <w:proofErr w:type="gramStart"/>
+      <w:r>
+        <w:rPr>
+          <w:i/>
+          <w:iCs/>
+        </w:rPr>
+        <w:t>i.e.</w:t>
+      </w:r>
+      <w:proofErr w:type="gramEnd"/>
+      <w:r>
+        <w:rPr>
+          <w:i/>
+          <w:iCs/>
+        </w:rPr>
+        <w:t xml:space="preserve"> http://192.168.1.84/snap.jpeg</w:t>
       </w:r>
     </w:p>
     <w:p>
@@ -1301,6 +1358,47 @@
         </w:rPr>
         <w:t>Revision History</w:t>
       </w:r>
+    </w:p>
+    <w:p>
+      <w:pPr>
+        <w:pStyle w:val="NoSpacing"/>
+        <w:rPr>
+          <w:sz w:val="18"/>
+          <w:szCs w:val="18"/>
+        </w:rPr>
+      </w:pPr>
+      <w:r>
+        <w:rPr>
+          <w:sz w:val="18"/>
+          <w:szCs w:val="18"/>
+        </w:rPr>
+        <w:t>2023-01 v1.5 Added optional year and month to save folder name</w:t>
+      </w:r>
+    </w:p>
+    <w:p>
+      <w:pPr>
+        <w:pStyle w:val="NoSpacing"/>
+        <w:rPr>
+          <w:sz w:val="18"/>
+          <w:szCs w:val="18"/>
+        </w:rPr>
+      </w:pPr>
+      <w:r>
+        <w:rPr>
+          <w:sz w:val="18"/>
+          <w:szCs w:val="18"/>
+        </w:rPr>
+        <w:t>- Added: Optionally save images to folder with year/month name. ex) 2023-01</w:t>
+      </w:r>
+    </w:p>
+    <w:p>
+      <w:pPr>
+        <w:pStyle w:val="NoSpacing"/>
+        <w:rPr>
+          <w:sz w:val="18"/>
+          <w:szCs w:val="18"/>
+        </w:rPr>
+      </w:pPr>
     </w:p>
     <w:p>
       <w:pPr>
@@ -1671,7 +1769,7 @@
 </file>
 
 <file path=word/endnotes.xml><?xml version="1.0" encoding="utf-8"?>
-<w:endnotes xmlns:wpc="http://schemas.microsoft.com/office/word/2010/wordprocessingCanvas" xmlns:cx="http://schemas.microsoft.com/office/drawing/2014/chartex" xmlns:cx1="http://schemas.microsoft.com/office/drawing/2015/9/8/chartex" xmlns:cx2="http://schemas.microsoft.com/office/drawing/2015/10/21/chartex" xmlns:cx3="http://schemas.microsoft.com/office/drawing/2016/5/9/chartex" xmlns:cx4="http://schemas.microsoft.com/office/drawing/2016/5/10/chartex" xmlns:cx5="http://schemas.microsoft.com/office/drawing/2016/5/11/chartex" xmlns:cx6="http://schemas.microsoft.com/office/drawing/2016/5/12/chartex" xmlns:cx7="http://schemas.microsoft.com/office/drawing/2016/5/13/chartex" xmlns:cx8="http://schemas.microsoft.com/office/drawing/2016/5/14/chartex" xmlns:mc="http://schemas.openxmlformats.org/markup-compatibility/2006" xmlns:aink="http://schemas.microsoft.com/office/drawing/2016/ink" xmlns:am3d="http://schemas.microsoft.com/office/drawing/2017/model3d" xmlns:o="urn:schemas-microsoft-com:office:office" xmlns:r="http://schemas.openxmlformats.org/officeDocument/2006/relationships" xmlns:m="http://schemas.openxmlformats.org/officeDocument/2006/math" xmlns:v="urn:schemas-microsoft-com:vml" xmlns:wp14="http://schemas.microsoft.com/office/word/2010/wordprocessingDrawing" xmlns:wp="http://schemas.openxmlformats.org/drawingml/2006/wordprocessingDrawing" xmlns:w10="urn:schemas-microsoft-com:office:word" xmlns:w="http://schemas.openxmlformats.org/wordprocessingml/2006/main" xmlns:w14="http://schemas.microsoft.com/office/word/2010/wordml" xmlns:w15="http://schemas.microsoft.com/office/word/2012/wordml" xmlns:w16cex="http://schemas.microsoft.com/office/word/2018/wordml/cex" xmlns:w16cid="http://schemas.microsoft.com/office/word/2016/wordml/cid" xmlns:w16="http://schemas.microsoft.com/office/word/2018/wordml" xmlns:w16sdtdh="http://schemas.microsoft.com/office/word/2020/wordml/sdtdatahash" xmlns:w16se="http://schemas.microsoft.com/office/word/2015/wordml/symex" xmlns:wpg="http://schemas.microsoft.com/office/word/2010/wordprocessingGroup" xmlns:wpi="http://schemas.microsoft.com/office/word/2010/wordprocessingInk" xmlns:wne="http://schemas.microsoft.com/office/word/2006/wordml" xmlns:wps="http://schemas.microsoft.com/office/word/2010/wordprocessingShape" mc:Ignorable="w14 w15 w16se w16cid w16 w16cex w16sdtdh wp14">
+<w:endnotes xmlns:wpc="http://schemas.microsoft.com/office/word/2010/wordprocessingCanvas" xmlns:cx="http://schemas.microsoft.com/office/drawing/2014/chartex" xmlns:cx1="http://schemas.microsoft.com/office/drawing/2015/9/8/chartex" xmlns:cx2="http://schemas.microsoft.com/office/drawing/2015/10/21/chartex" xmlns:cx3="http://schemas.microsoft.com/office/drawing/2016/5/9/chartex" xmlns:cx4="http://schemas.microsoft.com/office/drawing/2016/5/10/chartex" xmlns:cx5="http://schemas.microsoft.com/office/drawing/2016/5/11/chartex" xmlns:cx6="http://schemas.microsoft.com/office/drawing/2016/5/12/chartex" xmlns:cx7="http://schemas.microsoft.com/office/drawing/2016/5/13/chartex" xmlns:cx8="http://schemas.microsoft.com/office/drawing/2016/5/14/chartex" xmlns:mc="http://schemas.openxmlformats.org/markup-compatibility/2006" xmlns:aink="http://schemas.microsoft.com/office/drawing/2016/ink" xmlns:am3d="http://schemas.microsoft.com/office/drawing/2017/model3d" xmlns:o="urn:schemas-microsoft-com:office:office" xmlns:oel="http://schemas.microsoft.com/office/2019/extlst" xmlns:r="http://schemas.openxmlformats.org/officeDocument/2006/relationships" xmlns:m="http://schemas.openxmlformats.org/officeDocument/2006/math" xmlns:v="urn:schemas-microsoft-com:vml" xmlns:wp14="http://schemas.microsoft.com/office/word/2010/wordprocessingDrawing" xmlns:wp="http://schemas.openxmlformats.org/drawingml/2006/wordprocessingDrawing" xmlns:w10="urn:schemas-microsoft-com:office:word" xmlns:w="http://schemas.openxmlformats.org/wordprocessingml/2006/main" xmlns:w14="http://schemas.microsoft.com/office/word/2010/wordml" xmlns:w15="http://schemas.microsoft.com/office/word/2012/wordml" xmlns:w16cex="http://schemas.microsoft.com/office/word/2018/wordml/cex" xmlns:w16cid="http://schemas.microsoft.com/office/word/2016/wordml/cid" xmlns:w16="http://schemas.microsoft.com/office/word/2018/wordml" xmlns:w16sdtdh="http://schemas.microsoft.com/office/word/2020/wordml/sdtdatahash" xmlns:w16se="http://schemas.microsoft.com/office/word/2015/wordml/symex" xmlns:wpg="http://schemas.microsoft.com/office/word/2010/wordprocessingGroup" xmlns:wpi="http://schemas.microsoft.com/office/word/2010/wordprocessingInk" xmlns:wne="http://schemas.microsoft.com/office/word/2006/wordml" xmlns:wps="http://schemas.microsoft.com/office/word/2010/wordprocessingShape" mc:Ignorable="w14 w15 w16se w16cid w16 w16cex w16sdtdh wp14">
   <w:endnote w:type="separator" w:id="-1">
     <w:p>
       <w:r>
@@ -1690,7 +1788,7 @@
 </file>
 
 <file path=word/footer1.xml><?xml version="1.0" encoding="utf-8"?>
-<w:ftr xmlns:wpc="http://schemas.microsoft.com/office/word/2010/wordprocessingCanvas" xmlns:cx="http://schemas.microsoft.com/office/drawing/2014/chartex" xmlns:cx1="http://schemas.microsoft.com/office/drawing/2015/9/8/chartex" xmlns:cx2="http://schemas.microsoft.com/office/drawing/2015/10/21/chartex" xmlns:cx3="http://schemas.microsoft.com/office/drawing/2016/5/9/chartex" xmlns:cx4="http://schemas.microsoft.com/office/drawing/2016/5/10/chartex" xmlns:cx5="http://schemas.microsoft.com/office/drawing/2016/5/11/chartex" xmlns:cx6="http://schemas.microsoft.com/office/drawing/2016/5/12/chartex" xmlns:cx7="http://schemas.microsoft.com/office/drawing/2016/5/13/chartex" xmlns:cx8="http://schemas.microsoft.com/office/drawing/2016/5/14/chartex" xmlns:mc="http://schemas.openxmlformats.org/markup-compatibility/2006" xmlns:aink="http://schemas.microsoft.com/office/drawing/2016/ink" xmlns:am3d="http://schemas.microsoft.com/office/drawing/2017/model3d" xmlns:o="urn:schemas-microsoft-com:office:office" xmlns:r="http://schemas.openxmlformats.org/officeDocument/2006/relationships" xmlns:m="http://schemas.openxmlformats.org/officeDocument/2006/math" xmlns:v="urn:schemas-microsoft-com:vml" xmlns:wp14="http://schemas.microsoft.com/office/word/2010/wordprocessingDrawing" xmlns:wp="http://schemas.openxmlformats.org/drawingml/2006/wordprocessingDrawing" xmlns:w10="urn:schemas-microsoft-com:office:word" xmlns:w="http://schemas.openxmlformats.org/wordprocessingml/2006/main" xmlns:w14="http://schemas.microsoft.com/office/word/2010/wordml" xmlns:w15="http://schemas.microsoft.com/office/word/2012/wordml" xmlns:w16cex="http://schemas.microsoft.com/office/word/2018/wordml/cex" xmlns:w16cid="http://schemas.microsoft.com/office/word/2016/wordml/cid" xmlns:w16="http://schemas.microsoft.com/office/word/2018/wordml" xmlns:w16sdtdh="http://schemas.microsoft.com/office/word/2020/wordml/sdtdatahash" xmlns:w16se="http://schemas.microsoft.com/office/word/2015/wordml/symex" xmlns:wpg="http://schemas.microsoft.com/office/word/2010/wordprocessingGroup" xmlns:wpi="http://schemas.microsoft.com/office/word/2010/wordprocessingInk" xmlns:wne="http://schemas.microsoft.com/office/word/2006/wordml" xmlns:wps="http://schemas.microsoft.com/office/word/2010/wordprocessingShape" mc:Ignorable="w14 w15 w16se w16cid w16 w16cex w16sdtdh wp14">
+<w:ftr xmlns:wpc="http://schemas.microsoft.com/office/word/2010/wordprocessingCanvas" xmlns:cx="http://schemas.microsoft.com/office/drawing/2014/chartex" xmlns:cx1="http://schemas.microsoft.com/office/drawing/2015/9/8/chartex" xmlns:cx2="http://schemas.microsoft.com/office/drawing/2015/10/21/chartex" xmlns:cx3="http://schemas.microsoft.com/office/drawing/2016/5/9/chartex" xmlns:cx4="http://schemas.microsoft.com/office/drawing/2016/5/10/chartex" xmlns:cx5="http://schemas.microsoft.com/office/drawing/2016/5/11/chartex" xmlns:cx6="http://schemas.microsoft.com/office/drawing/2016/5/12/chartex" xmlns:cx7="http://schemas.microsoft.com/office/drawing/2016/5/13/chartex" xmlns:cx8="http://schemas.microsoft.com/office/drawing/2016/5/14/chartex" xmlns:mc="http://schemas.openxmlformats.org/markup-compatibility/2006" xmlns:aink="http://schemas.microsoft.com/office/drawing/2016/ink" xmlns:am3d="http://schemas.microsoft.com/office/drawing/2017/model3d" xmlns:o="urn:schemas-microsoft-com:office:office" xmlns:oel="http://schemas.microsoft.com/office/2019/extlst" xmlns:r="http://schemas.openxmlformats.org/officeDocument/2006/relationships" xmlns:m="http://schemas.openxmlformats.org/officeDocument/2006/math" xmlns:v="urn:schemas-microsoft-com:vml" xmlns:wp14="http://schemas.microsoft.com/office/word/2010/wordprocessingDrawing" xmlns:wp="http://schemas.openxmlformats.org/drawingml/2006/wordprocessingDrawing" xmlns:w10="urn:schemas-microsoft-com:office:word" xmlns:w="http://schemas.openxmlformats.org/wordprocessingml/2006/main" xmlns:w14="http://schemas.microsoft.com/office/word/2010/wordml" xmlns:w15="http://schemas.microsoft.com/office/word/2012/wordml" xmlns:w16cex="http://schemas.microsoft.com/office/word/2018/wordml/cex" xmlns:w16cid="http://schemas.microsoft.com/office/word/2016/wordml/cid" xmlns:w16="http://schemas.microsoft.com/office/word/2018/wordml" xmlns:w16sdtdh="http://schemas.microsoft.com/office/word/2020/wordml/sdtdatahash" xmlns:w16se="http://schemas.microsoft.com/office/word/2015/wordml/symex" xmlns:wpg="http://schemas.microsoft.com/office/word/2010/wordprocessingGroup" xmlns:wpi="http://schemas.microsoft.com/office/word/2010/wordprocessingInk" xmlns:wne="http://schemas.microsoft.com/office/word/2006/wordml" xmlns:wps="http://schemas.microsoft.com/office/word/2010/wordprocessingShape" mc:Ignorable="w14 w15 w16se w16cid w16 w16cex w16sdtdh wp14">
   <w:p>
     <w:pPr>
       <w:pStyle w:val="Footer"/>
@@ -1700,7 +1798,7 @@
 </file>
 
 <file path=word/footer2.xml><?xml version="1.0" encoding="utf-8"?>
-<w:ftr xmlns:wpc="http://schemas.microsoft.com/office/word/2010/wordprocessingCanvas" xmlns:cx="http://schemas.microsoft.com/office/drawing/2014/chartex" xmlns:cx1="http://schemas.microsoft.com/office/drawing/2015/9/8/chartex" xmlns:cx2="http://schemas.microsoft.com/office/drawing/2015/10/21/chartex" xmlns:cx3="http://schemas.microsoft.com/office/drawing/2016/5/9/chartex" xmlns:cx4="http://schemas.microsoft.com/office/drawing/2016/5/10/chartex" xmlns:cx5="http://schemas.microsoft.com/office/drawing/2016/5/11/chartex" xmlns:cx6="http://schemas.microsoft.com/office/drawing/2016/5/12/chartex" xmlns:cx7="http://schemas.microsoft.com/office/drawing/2016/5/13/chartex" xmlns:cx8="http://schemas.microsoft.com/office/drawing/2016/5/14/chartex" xmlns:mc="http://schemas.openxmlformats.org/markup-compatibility/2006" xmlns:aink="http://schemas.microsoft.com/office/drawing/2016/ink" xmlns:am3d="http://schemas.microsoft.com/office/drawing/2017/model3d" xmlns:o="urn:schemas-microsoft-com:office:office" xmlns:r="http://schemas.openxmlformats.org/officeDocument/2006/relationships" xmlns:m="http://schemas.openxmlformats.org/officeDocument/2006/math" xmlns:v="urn:schemas-microsoft-com:vml" xmlns:wp14="http://schemas.microsoft.com/office/word/2010/wordprocessingDrawing" xmlns:wp="http://schemas.openxmlformats.org/drawingml/2006/wordprocessingDrawing" xmlns:w10="urn:schemas-microsoft-com:office:word" xmlns:w="http://schemas.openxmlformats.org/wordprocessingml/2006/main" xmlns:w14="http://schemas.microsoft.com/office/word/2010/wordml" xmlns:w15="http://schemas.microsoft.com/office/word/2012/wordml" xmlns:w16cex="http://schemas.microsoft.com/office/word/2018/wordml/cex" xmlns:w16cid="http://schemas.microsoft.com/office/word/2016/wordml/cid" xmlns:w16="http://schemas.microsoft.com/office/word/2018/wordml" xmlns:w16sdtdh="http://schemas.microsoft.com/office/word/2020/wordml/sdtdatahash" xmlns:w16se="http://schemas.microsoft.com/office/word/2015/wordml/symex" xmlns:wpg="http://schemas.microsoft.com/office/word/2010/wordprocessingGroup" xmlns:wpi="http://schemas.microsoft.com/office/word/2010/wordprocessingInk" xmlns:wne="http://schemas.microsoft.com/office/word/2006/wordml" xmlns:wps="http://schemas.microsoft.com/office/word/2010/wordprocessingShape" mc:Ignorable="w14 w15 w16se w16cid w16 w16cex w16sdtdh wp14">
+<w:ftr xmlns:wpc="http://schemas.microsoft.com/office/word/2010/wordprocessingCanvas" xmlns:cx="http://schemas.microsoft.com/office/drawing/2014/chartex" xmlns:cx1="http://schemas.microsoft.com/office/drawing/2015/9/8/chartex" xmlns:cx2="http://schemas.microsoft.com/office/drawing/2015/10/21/chartex" xmlns:cx3="http://schemas.microsoft.com/office/drawing/2016/5/9/chartex" xmlns:cx4="http://schemas.microsoft.com/office/drawing/2016/5/10/chartex" xmlns:cx5="http://schemas.microsoft.com/office/drawing/2016/5/11/chartex" xmlns:cx6="http://schemas.microsoft.com/office/drawing/2016/5/12/chartex" xmlns:cx7="http://schemas.microsoft.com/office/drawing/2016/5/13/chartex" xmlns:cx8="http://schemas.microsoft.com/office/drawing/2016/5/14/chartex" xmlns:mc="http://schemas.openxmlformats.org/markup-compatibility/2006" xmlns:aink="http://schemas.microsoft.com/office/drawing/2016/ink" xmlns:am3d="http://schemas.microsoft.com/office/drawing/2017/model3d" xmlns:o="urn:schemas-microsoft-com:office:office" xmlns:oel="http://schemas.microsoft.com/office/2019/extlst" xmlns:r="http://schemas.openxmlformats.org/officeDocument/2006/relationships" xmlns:m="http://schemas.openxmlformats.org/officeDocument/2006/math" xmlns:v="urn:schemas-microsoft-com:vml" xmlns:wp14="http://schemas.microsoft.com/office/word/2010/wordprocessingDrawing" xmlns:wp="http://schemas.openxmlformats.org/drawingml/2006/wordprocessingDrawing" xmlns:w10="urn:schemas-microsoft-com:office:word" xmlns:w="http://schemas.openxmlformats.org/wordprocessingml/2006/main" xmlns:w14="http://schemas.microsoft.com/office/word/2010/wordml" xmlns:w15="http://schemas.microsoft.com/office/word/2012/wordml" xmlns:w16cex="http://schemas.microsoft.com/office/word/2018/wordml/cex" xmlns:w16cid="http://schemas.microsoft.com/office/word/2016/wordml/cid" xmlns:w16="http://schemas.microsoft.com/office/word/2018/wordml" xmlns:w16sdtdh="http://schemas.microsoft.com/office/word/2020/wordml/sdtdatahash" xmlns:w16se="http://schemas.microsoft.com/office/word/2015/wordml/symex" xmlns:wpg="http://schemas.microsoft.com/office/word/2010/wordprocessingGroup" xmlns:wpi="http://schemas.microsoft.com/office/word/2010/wordprocessingInk" xmlns:wne="http://schemas.microsoft.com/office/word/2006/wordml" xmlns:wps="http://schemas.microsoft.com/office/word/2010/wordprocessingShape" mc:Ignorable="w14 w15 w16se w16cid w16 w16cex w16sdtdh wp14">
   <w:p>
     <w:pPr>
       <w:pStyle w:val="Footer"/>
@@ -1891,7 +1989,7 @@
         <w:sz w:val="14"/>
         <w:szCs w:val="14"/>
       </w:rPr>
-      <w:t>1</w:t>
+      <w:t>3</w:t>
     </w:r>
     <w:r>
       <w:rPr>
@@ -1911,7 +2009,7 @@
         <w:sz w:val="14"/>
         <w:szCs w:val="14"/>
       </w:rPr>
-      <w:t>12</w:t>
+      <w:t>01</w:t>
     </w:r>
     <w:r>
       <w:rPr>
@@ -1931,7 +2029,17 @@
         <w:sz w:val="14"/>
         <w:szCs w:val="14"/>
       </w:rPr>
-      <w:t>27</w:t>
+      <w:t>0</w:t>
+    </w:r>
+    <w:r>
+      <w:rPr>
+        <w:caps/>
+        <w:noProof/>
+        <w:color w:val="4472C4" w:themeColor="accent1"/>
+        <w:sz w:val="14"/>
+        <w:szCs w:val="14"/>
+      </w:rPr>
+      <w:t>7</w:t>
     </w:r>
     <w:r>
       <w:rPr>
@@ -2190,7 +2298,7 @@
 </file>
 
 <file path=word/footer3.xml><?xml version="1.0" encoding="utf-8"?>
-<w:ftr xmlns:wpc="http://schemas.microsoft.com/office/word/2010/wordprocessingCanvas" xmlns:cx="http://schemas.microsoft.com/office/drawing/2014/chartex" xmlns:cx1="http://schemas.microsoft.com/office/drawing/2015/9/8/chartex" xmlns:cx2="http://schemas.microsoft.com/office/drawing/2015/10/21/chartex" xmlns:cx3="http://schemas.microsoft.com/office/drawing/2016/5/9/chartex" xmlns:cx4="http://schemas.microsoft.com/office/drawing/2016/5/10/chartex" xmlns:cx5="http://schemas.microsoft.com/office/drawing/2016/5/11/chartex" xmlns:cx6="http://schemas.microsoft.com/office/drawing/2016/5/12/chartex" xmlns:cx7="http://schemas.microsoft.com/office/drawing/2016/5/13/chartex" xmlns:cx8="http://schemas.microsoft.com/office/drawing/2016/5/14/chartex" xmlns:mc="http://schemas.openxmlformats.org/markup-compatibility/2006" xmlns:aink="http://schemas.microsoft.com/office/drawing/2016/ink" xmlns:am3d="http://schemas.microsoft.com/office/drawing/2017/model3d" xmlns:o="urn:schemas-microsoft-com:office:office" xmlns:r="http://schemas.openxmlformats.org/officeDocument/2006/relationships" xmlns:m="http://schemas.openxmlformats.org/officeDocument/2006/math" xmlns:v="urn:schemas-microsoft-com:vml" xmlns:wp14="http://schemas.microsoft.com/office/word/2010/wordprocessingDrawing" xmlns:wp="http://schemas.openxmlformats.org/drawingml/2006/wordprocessingDrawing" xmlns:w10="urn:schemas-microsoft-com:office:word" xmlns:w="http://schemas.openxmlformats.org/wordprocessingml/2006/main" xmlns:w14="http://schemas.microsoft.com/office/word/2010/wordml" xmlns:w15="http://schemas.microsoft.com/office/word/2012/wordml" xmlns:w16cex="http://schemas.microsoft.com/office/word/2018/wordml/cex" xmlns:w16cid="http://schemas.microsoft.com/office/word/2016/wordml/cid" xmlns:w16="http://schemas.microsoft.com/office/word/2018/wordml" xmlns:w16sdtdh="http://schemas.microsoft.com/office/word/2020/wordml/sdtdatahash" xmlns:w16se="http://schemas.microsoft.com/office/word/2015/wordml/symex" xmlns:wpg="http://schemas.microsoft.com/office/word/2010/wordprocessingGroup" xmlns:wpi="http://schemas.microsoft.com/office/word/2010/wordprocessingInk" xmlns:wne="http://schemas.microsoft.com/office/word/2006/wordml" xmlns:wps="http://schemas.microsoft.com/office/word/2010/wordprocessingShape" mc:Ignorable="w14 w15 w16se w16cid w16 w16cex w16sdtdh wp14">
+<w:ftr xmlns:wpc="http://schemas.microsoft.com/office/word/2010/wordprocessingCanvas" xmlns:cx="http://schemas.microsoft.com/office/drawing/2014/chartex" xmlns:cx1="http://schemas.microsoft.com/office/drawing/2015/9/8/chartex" xmlns:cx2="http://schemas.microsoft.com/office/drawing/2015/10/21/chartex" xmlns:cx3="http://schemas.microsoft.com/office/drawing/2016/5/9/chartex" xmlns:cx4="http://schemas.microsoft.com/office/drawing/2016/5/10/chartex" xmlns:cx5="http://schemas.microsoft.com/office/drawing/2016/5/11/chartex" xmlns:cx6="http://schemas.microsoft.com/office/drawing/2016/5/12/chartex" xmlns:cx7="http://schemas.microsoft.com/office/drawing/2016/5/13/chartex" xmlns:cx8="http://schemas.microsoft.com/office/drawing/2016/5/14/chartex" xmlns:mc="http://schemas.openxmlformats.org/markup-compatibility/2006" xmlns:aink="http://schemas.microsoft.com/office/drawing/2016/ink" xmlns:am3d="http://schemas.microsoft.com/office/drawing/2017/model3d" xmlns:o="urn:schemas-microsoft-com:office:office" xmlns:oel="http://schemas.microsoft.com/office/2019/extlst" xmlns:r="http://schemas.openxmlformats.org/officeDocument/2006/relationships" xmlns:m="http://schemas.openxmlformats.org/officeDocument/2006/math" xmlns:v="urn:schemas-microsoft-com:vml" xmlns:wp14="http://schemas.microsoft.com/office/word/2010/wordprocessingDrawing" xmlns:wp="http://schemas.openxmlformats.org/drawingml/2006/wordprocessingDrawing" xmlns:w10="urn:schemas-microsoft-com:office:word" xmlns:w="http://schemas.openxmlformats.org/wordprocessingml/2006/main" xmlns:w14="http://schemas.microsoft.com/office/word/2010/wordml" xmlns:w15="http://schemas.microsoft.com/office/word/2012/wordml" xmlns:w16cex="http://schemas.microsoft.com/office/word/2018/wordml/cex" xmlns:w16cid="http://schemas.microsoft.com/office/word/2016/wordml/cid" xmlns:w16="http://schemas.microsoft.com/office/word/2018/wordml" xmlns:w16sdtdh="http://schemas.microsoft.com/office/word/2020/wordml/sdtdatahash" xmlns:w16se="http://schemas.microsoft.com/office/word/2015/wordml/symex" xmlns:wpg="http://schemas.microsoft.com/office/word/2010/wordprocessingGroup" xmlns:wpi="http://schemas.microsoft.com/office/word/2010/wordprocessingInk" xmlns:wne="http://schemas.microsoft.com/office/word/2006/wordml" xmlns:wps="http://schemas.microsoft.com/office/word/2010/wordprocessingShape" mc:Ignorable="w14 w15 w16se w16cid w16 w16cex w16sdtdh wp14">
   <w:p>
     <w:pPr>
       <w:pStyle w:val="Footer"/>
@@ -2200,7 +2308,7 @@
 </file>
 
 <file path=word/footnotes.xml><?xml version="1.0" encoding="utf-8"?>
-<w:footnotes xmlns:wpc="http://schemas.microsoft.com/office/word/2010/wordprocessingCanvas" xmlns:cx="http://schemas.microsoft.com/office/drawing/2014/chartex" xmlns:cx1="http://schemas.microsoft.com/office/drawing/2015/9/8/chartex" xmlns:cx2="http://schemas.microsoft.com/office/drawing/2015/10/21/chartex" xmlns:cx3="http://schemas.microsoft.com/office/drawing/2016/5/9/chartex" xmlns:cx4="http://schemas.microsoft.com/office/drawing/2016/5/10/chartex" xmlns:cx5="http://schemas.microsoft.com/office/drawing/2016/5/11/chartex" xmlns:cx6="http://schemas.microsoft.com/office/drawing/2016/5/12/chartex" xmlns:cx7="http://schemas.microsoft.com/office/drawing/2016/5/13/chartex" xmlns:cx8="http://schemas.microsoft.com/office/drawing/2016/5/14/chartex" xmlns:mc="http://schemas.openxmlformats.org/markup-compatibility/2006" xmlns:aink="http://schemas.microsoft.com/office/drawing/2016/ink" xmlns:am3d="http://schemas.microsoft.com/office/drawing/2017/model3d" xmlns:o="urn:schemas-microsoft-com:office:office" xmlns:r="http://schemas.openxmlformats.org/officeDocument/2006/relationships" xmlns:m="http://schemas.openxmlformats.org/officeDocument/2006/math" xmlns:v="urn:schemas-microsoft-com:vml" xmlns:wp14="http://schemas.microsoft.com/office/word/2010/wordprocessingDrawing" xmlns:wp="http://schemas.openxmlformats.org/drawingml/2006/wordprocessingDrawing" xmlns:w10="urn:schemas-microsoft-com:office:word" xmlns:w="http://schemas.openxmlformats.org/wordprocessingml/2006/main" xmlns:w14="http://schemas.microsoft.com/office/word/2010/wordml" xmlns:w15="http://schemas.microsoft.com/office/word/2012/wordml" xmlns:w16cex="http://schemas.microsoft.com/office/word/2018/wordml/cex" xmlns:w16cid="http://schemas.microsoft.com/office/word/2016/wordml/cid" xmlns:w16="http://schemas.microsoft.com/office/word/2018/wordml" xmlns:w16sdtdh="http://schemas.microsoft.com/office/word/2020/wordml/sdtdatahash" xmlns:w16se="http://schemas.microsoft.com/office/word/2015/wordml/symex" xmlns:wpg="http://schemas.microsoft.com/office/word/2010/wordprocessingGroup" xmlns:wpi="http://schemas.microsoft.com/office/word/2010/wordprocessingInk" xmlns:wne="http://schemas.microsoft.com/office/word/2006/wordml" xmlns:wps="http://schemas.microsoft.com/office/word/2010/wordprocessingShape" mc:Ignorable="w14 w15 w16se w16cid w16 w16cex w16sdtdh wp14">
+<w:footnotes xmlns:wpc="http://schemas.microsoft.com/office/word/2010/wordprocessingCanvas" xmlns:cx="http://schemas.microsoft.com/office/drawing/2014/chartex" xmlns:cx1="http://schemas.microsoft.com/office/drawing/2015/9/8/chartex" xmlns:cx2="http://schemas.microsoft.com/office/drawing/2015/10/21/chartex" xmlns:cx3="http://schemas.microsoft.com/office/drawing/2016/5/9/chartex" xmlns:cx4="http://schemas.microsoft.com/office/drawing/2016/5/10/chartex" xmlns:cx5="http://schemas.microsoft.com/office/drawing/2016/5/11/chartex" xmlns:cx6="http://schemas.microsoft.com/office/drawing/2016/5/12/chartex" xmlns:cx7="http://schemas.microsoft.com/office/drawing/2016/5/13/chartex" xmlns:cx8="http://schemas.microsoft.com/office/drawing/2016/5/14/chartex" xmlns:mc="http://schemas.openxmlformats.org/markup-compatibility/2006" xmlns:aink="http://schemas.microsoft.com/office/drawing/2016/ink" xmlns:am3d="http://schemas.microsoft.com/office/drawing/2017/model3d" xmlns:o="urn:schemas-microsoft-com:office:office" xmlns:oel="http://schemas.microsoft.com/office/2019/extlst" xmlns:r="http://schemas.openxmlformats.org/officeDocument/2006/relationships" xmlns:m="http://schemas.openxmlformats.org/officeDocument/2006/math" xmlns:v="urn:schemas-microsoft-com:vml" xmlns:wp14="http://schemas.microsoft.com/office/word/2010/wordprocessingDrawing" xmlns:wp="http://schemas.openxmlformats.org/drawingml/2006/wordprocessingDrawing" xmlns:w10="urn:schemas-microsoft-com:office:word" xmlns:w="http://schemas.openxmlformats.org/wordprocessingml/2006/main" xmlns:w14="http://schemas.microsoft.com/office/word/2010/wordml" xmlns:w15="http://schemas.microsoft.com/office/word/2012/wordml" xmlns:w16cex="http://schemas.microsoft.com/office/word/2018/wordml/cex" xmlns:w16cid="http://schemas.microsoft.com/office/word/2016/wordml/cid" xmlns:w16="http://schemas.microsoft.com/office/word/2018/wordml" xmlns:w16sdtdh="http://schemas.microsoft.com/office/word/2020/wordml/sdtdatahash" xmlns:w16se="http://schemas.microsoft.com/office/word/2015/wordml/symex" xmlns:wpg="http://schemas.microsoft.com/office/word/2010/wordprocessingGroup" xmlns:wpi="http://schemas.microsoft.com/office/word/2010/wordprocessingInk" xmlns:wne="http://schemas.microsoft.com/office/word/2006/wordml" xmlns:wps="http://schemas.microsoft.com/office/word/2010/wordprocessingShape" mc:Ignorable="w14 w15 w16se w16cid w16 w16cex w16sdtdh wp14">
   <w:footnote w:type="separator" w:id="-1">
     <w:p>
       <w:r>
@@ -2219,7 +2327,7 @@
 </file>
 
 <file path=word/header1.xml><?xml version="1.0" encoding="utf-8"?>
-<w:hdr xmlns:wpc="http://schemas.microsoft.com/office/word/2010/wordprocessingCanvas" xmlns:cx="http://schemas.microsoft.com/office/drawing/2014/chartex" xmlns:cx1="http://schemas.microsoft.com/office/drawing/2015/9/8/chartex" xmlns:cx2="http://schemas.microsoft.com/office/drawing/2015/10/21/chartex" xmlns:cx3="http://schemas.microsoft.com/office/drawing/2016/5/9/chartex" xmlns:cx4="http://schemas.microsoft.com/office/drawing/2016/5/10/chartex" xmlns:cx5="http://schemas.microsoft.com/office/drawing/2016/5/11/chartex" xmlns:cx6="http://schemas.microsoft.com/office/drawing/2016/5/12/chartex" xmlns:cx7="http://schemas.microsoft.com/office/drawing/2016/5/13/chartex" xmlns:cx8="http://schemas.microsoft.com/office/drawing/2016/5/14/chartex" xmlns:mc="http://schemas.openxmlformats.org/markup-compatibility/2006" xmlns:aink="http://schemas.microsoft.com/office/drawing/2016/ink" xmlns:am3d="http://schemas.microsoft.com/office/drawing/2017/model3d" xmlns:o="urn:schemas-microsoft-com:office:office" xmlns:r="http://schemas.openxmlformats.org/officeDocument/2006/relationships" xmlns:m="http://schemas.openxmlformats.org/officeDocument/2006/math" xmlns:v="urn:schemas-microsoft-com:vml" xmlns:wp14="http://schemas.microsoft.com/office/word/2010/wordprocessingDrawing" xmlns:wp="http://schemas.openxmlformats.org/drawingml/2006/wordprocessingDrawing" xmlns:w10="urn:schemas-microsoft-com:office:word" xmlns:w="http://schemas.openxmlformats.org/wordprocessingml/2006/main" xmlns:w14="http://schemas.microsoft.com/office/word/2010/wordml" xmlns:w15="http://schemas.microsoft.com/office/word/2012/wordml" xmlns:w16cex="http://schemas.microsoft.com/office/word/2018/wordml/cex" xmlns:w16cid="http://schemas.microsoft.com/office/word/2016/wordml/cid" xmlns:w16="http://schemas.microsoft.com/office/word/2018/wordml" xmlns:w16sdtdh="http://schemas.microsoft.com/office/word/2020/wordml/sdtdatahash" xmlns:w16se="http://schemas.microsoft.com/office/word/2015/wordml/symex" xmlns:wpg="http://schemas.microsoft.com/office/word/2010/wordprocessingGroup" xmlns:wpi="http://schemas.microsoft.com/office/word/2010/wordprocessingInk" xmlns:wne="http://schemas.microsoft.com/office/word/2006/wordml" xmlns:wps="http://schemas.microsoft.com/office/word/2010/wordprocessingShape" mc:Ignorable="w14 w15 w16se w16cid w16 w16cex w16sdtdh wp14">
+<w:hdr xmlns:wpc="http://schemas.microsoft.com/office/word/2010/wordprocessingCanvas" xmlns:cx="http://schemas.microsoft.com/office/drawing/2014/chartex" xmlns:cx1="http://schemas.microsoft.com/office/drawing/2015/9/8/chartex" xmlns:cx2="http://schemas.microsoft.com/office/drawing/2015/10/21/chartex" xmlns:cx3="http://schemas.microsoft.com/office/drawing/2016/5/9/chartex" xmlns:cx4="http://schemas.microsoft.com/office/drawing/2016/5/10/chartex" xmlns:cx5="http://schemas.microsoft.com/office/drawing/2016/5/11/chartex" xmlns:cx6="http://schemas.microsoft.com/office/drawing/2016/5/12/chartex" xmlns:cx7="http://schemas.microsoft.com/office/drawing/2016/5/13/chartex" xmlns:cx8="http://schemas.microsoft.com/office/drawing/2016/5/14/chartex" xmlns:mc="http://schemas.openxmlformats.org/markup-compatibility/2006" xmlns:aink="http://schemas.microsoft.com/office/drawing/2016/ink" xmlns:am3d="http://schemas.microsoft.com/office/drawing/2017/model3d" xmlns:o="urn:schemas-microsoft-com:office:office" xmlns:oel="http://schemas.microsoft.com/office/2019/extlst" xmlns:r="http://schemas.openxmlformats.org/officeDocument/2006/relationships" xmlns:m="http://schemas.openxmlformats.org/officeDocument/2006/math" xmlns:v="urn:schemas-microsoft-com:vml" xmlns:wp14="http://schemas.microsoft.com/office/word/2010/wordprocessingDrawing" xmlns:wp="http://schemas.openxmlformats.org/drawingml/2006/wordprocessingDrawing" xmlns:w10="urn:schemas-microsoft-com:office:word" xmlns:w="http://schemas.openxmlformats.org/wordprocessingml/2006/main" xmlns:w14="http://schemas.microsoft.com/office/word/2010/wordml" xmlns:w15="http://schemas.microsoft.com/office/word/2012/wordml" xmlns:w16cex="http://schemas.microsoft.com/office/word/2018/wordml/cex" xmlns:w16cid="http://schemas.microsoft.com/office/word/2016/wordml/cid" xmlns:w16="http://schemas.microsoft.com/office/word/2018/wordml" xmlns:w16sdtdh="http://schemas.microsoft.com/office/word/2020/wordml/sdtdatahash" xmlns:w16se="http://schemas.microsoft.com/office/word/2015/wordml/symex" xmlns:wpg="http://schemas.microsoft.com/office/word/2010/wordprocessingGroup" xmlns:wpi="http://schemas.microsoft.com/office/word/2010/wordprocessingInk" xmlns:wne="http://schemas.microsoft.com/office/word/2006/wordml" xmlns:wps="http://schemas.microsoft.com/office/word/2010/wordprocessingShape" mc:Ignorable="w14 w15 w16se w16cid w16 w16cex w16sdtdh wp14">
   <w:p>
     <w:pPr>
       <w:pStyle w:val="Header"/>
@@ -2229,7 +2337,7 @@
 </file>
 
 <file path=word/header2.xml><?xml version="1.0" encoding="utf-8"?>
-<w:hdr xmlns:wpc="http://schemas.microsoft.com/office/word/2010/wordprocessingCanvas" xmlns:cx="http://schemas.microsoft.com/office/drawing/2014/chartex" xmlns:cx1="http://schemas.microsoft.com/office/drawing/2015/9/8/chartex" xmlns:cx2="http://schemas.microsoft.com/office/drawing/2015/10/21/chartex" xmlns:cx3="http://schemas.microsoft.com/office/drawing/2016/5/9/chartex" xmlns:cx4="http://schemas.microsoft.com/office/drawing/2016/5/10/chartex" xmlns:cx5="http://schemas.microsoft.com/office/drawing/2016/5/11/chartex" xmlns:cx6="http://schemas.microsoft.com/office/drawing/2016/5/12/chartex" xmlns:cx7="http://schemas.microsoft.com/office/drawing/2016/5/13/chartex" xmlns:cx8="http://schemas.microsoft.com/office/drawing/2016/5/14/chartex" xmlns:mc="http://schemas.openxmlformats.org/markup-compatibility/2006" xmlns:aink="http://schemas.microsoft.com/office/drawing/2016/ink" xmlns:am3d="http://schemas.microsoft.com/office/drawing/2017/model3d" xmlns:o="urn:schemas-microsoft-com:office:office" xmlns:r="http://schemas.openxmlformats.org/officeDocument/2006/relationships" xmlns:m="http://schemas.openxmlformats.org/officeDocument/2006/math" xmlns:v="urn:schemas-microsoft-com:vml" xmlns:wp14="http://schemas.microsoft.com/office/word/2010/wordprocessingDrawing" xmlns:wp="http://schemas.openxmlformats.org/drawingml/2006/wordprocessingDrawing" xmlns:w10="urn:schemas-microsoft-com:office:word" xmlns:w="http://schemas.openxmlformats.org/wordprocessingml/2006/main" xmlns:w14="http://schemas.microsoft.com/office/word/2010/wordml" xmlns:w15="http://schemas.microsoft.com/office/word/2012/wordml" xmlns:w16cex="http://schemas.microsoft.com/office/word/2018/wordml/cex" xmlns:w16cid="http://schemas.microsoft.com/office/word/2016/wordml/cid" xmlns:w16="http://schemas.microsoft.com/office/word/2018/wordml" xmlns:w16sdtdh="http://schemas.microsoft.com/office/word/2020/wordml/sdtdatahash" xmlns:w16se="http://schemas.microsoft.com/office/word/2015/wordml/symex" xmlns:wpg="http://schemas.microsoft.com/office/word/2010/wordprocessingGroup" xmlns:wpi="http://schemas.microsoft.com/office/word/2010/wordprocessingInk" xmlns:wne="http://schemas.microsoft.com/office/word/2006/wordml" xmlns:wps="http://schemas.microsoft.com/office/word/2010/wordprocessingShape" mc:Ignorable="w14 w15 w16se w16cid w16 w16cex w16sdtdh wp14">
+<w:hdr xmlns:wpc="http://schemas.microsoft.com/office/word/2010/wordprocessingCanvas" xmlns:cx="http://schemas.microsoft.com/office/drawing/2014/chartex" xmlns:cx1="http://schemas.microsoft.com/office/drawing/2015/9/8/chartex" xmlns:cx2="http://schemas.microsoft.com/office/drawing/2015/10/21/chartex" xmlns:cx3="http://schemas.microsoft.com/office/drawing/2016/5/9/chartex" xmlns:cx4="http://schemas.microsoft.com/office/drawing/2016/5/10/chartex" xmlns:cx5="http://schemas.microsoft.com/office/drawing/2016/5/11/chartex" xmlns:cx6="http://schemas.microsoft.com/office/drawing/2016/5/12/chartex" xmlns:cx7="http://schemas.microsoft.com/office/drawing/2016/5/13/chartex" xmlns:cx8="http://schemas.microsoft.com/office/drawing/2016/5/14/chartex" xmlns:mc="http://schemas.openxmlformats.org/markup-compatibility/2006" xmlns:aink="http://schemas.microsoft.com/office/drawing/2016/ink" xmlns:am3d="http://schemas.microsoft.com/office/drawing/2017/model3d" xmlns:o="urn:schemas-microsoft-com:office:office" xmlns:oel="http://schemas.microsoft.com/office/2019/extlst" xmlns:r="http://schemas.openxmlformats.org/officeDocument/2006/relationships" xmlns:m="http://schemas.openxmlformats.org/officeDocument/2006/math" xmlns:v="urn:schemas-microsoft-com:vml" xmlns:wp14="http://schemas.microsoft.com/office/word/2010/wordprocessingDrawing" xmlns:wp="http://schemas.openxmlformats.org/drawingml/2006/wordprocessingDrawing" xmlns:w10="urn:schemas-microsoft-com:office:word" xmlns:w="http://schemas.openxmlformats.org/wordprocessingml/2006/main" xmlns:w14="http://schemas.microsoft.com/office/word/2010/wordml" xmlns:w15="http://schemas.microsoft.com/office/word/2012/wordml" xmlns:w16cex="http://schemas.microsoft.com/office/word/2018/wordml/cex" xmlns:w16cid="http://schemas.microsoft.com/office/word/2016/wordml/cid" xmlns:w16="http://schemas.microsoft.com/office/word/2018/wordml" xmlns:w16sdtdh="http://schemas.microsoft.com/office/word/2020/wordml/sdtdatahash" xmlns:w16se="http://schemas.microsoft.com/office/word/2015/wordml/symex" xmlns:wpg="http://schemas.microsoft.com/office/word/2010/wordprocessingGroup" xmlns:wpi="http://schemas.microsoft.com/office/word/2010/wordprocessingInk" xmlns:wne="http://schemas.microsoft.com/office/word/2006/wordml" xmlns:wps="http://schemas.microsoft.com/office/word/2010/wordprocessingShape" mc:Ignorable="w14 w15 w16se w16cid w16 w16cex w16sdtdh wp14">
   <w:p>
     <w:pPr>
       <w:pStyle w:val="Header"/>
@@ -2239,7 +2347,7 @@
 </file>
 
 <file path=word/header3.xml><?xml version="1.0" encoding="utf-8"?>
-<w:hdr xmlns:wpc="http://schemas.microsoft.com/office/word/2010/wordprocessingCanvas" xmlns:cx="http://schemas.microsoft.com/office/drawing/2014/chartex" xmlns:cx1="http://schemas.microsoft.com/office/drawing/2015/9/8/chartex" xmlns:cx2="http://schemas.microsoft.com/office/drawing/2015/10/21/chartex" xmlns:cx3="http://schemas.microsoft.com/office/drawing/2016/5/9/chartex" xmlns:cx4="http://schemas.microsoft.com/office/drawing/2016/5/10/chartex" xmlns:cx5="http://schemas.microsoft.com/office/drawing/2016/5/11/chartex" xmlns:cx6="http://schemas.microsoft.com/office/drawing/2016/5/12/chartex" xmlns:cx7="http://schemas.microsoft.com/office/drawing/2016/5/13/chartex" xmlns:cx8="http://schemas.microsoft.com/office/drawing/2016/5/14/chartex" xmlns:mc="http://schemas.openxmlformats.org/markup-compatibility/2006" xmlns:aink="http://schemas.microsoft.com/office/drawing/2016/ink" xmlns:am3d="http://schemas.microsoft.com/office/drawing/2017/model3d" xmlns:o="urn:schemas-microsoft-com:office:office" xmlns:r="http://schemas.openxmlformats.org/officeDocument/2006/relationships" xmlns:m="http://schemas.openxmlformats.org/officeDocument/2006/math" xmlns:v="urn:schemas-microsoft-com:vml" xmlns:wp14="http://schemas.microsoft.com/office/word/2010/wordprocessingDrawing" xmlns:wp="http://schemas.openxmlformats.org/drawingml/2006/wordprocessingDrawing" xmlns:w10="urn:schemas-microsoft-com:office:word" xmlns:w="http://schemas.openxmlformats.org/wordprocessingml/2006/main" xmlns:w14="http://schemas.microsoft.com/office/word/2010/wordml" xmlns:w15="http://schemas.microsoft.com/office/word/2012/wordml" xmlns:w16cex="http://schemas.microsoft.com/office/word/2018/wordml/cex" xmlns:w16cid="http://schemas.microsoft.com/office/word/2016/wordml/cid" xmlns:w16="http://schemas.microsoft.com/office/word/2018/wordml" xmlns:w16sdtdh="http://schemas.microsoft.com/office/word/2020/wordml/sdtdatahash" xmlns:w16se="http://schemas.microsoft.com/office/word/2015/wordml/symex" xmlns:wpg="http://schemas.microsoft.com/office/word/2010/wordprocessingGroup" xmlns:wpi="http://schemas.microsoft.com/office/word/2010/wordprocessingInk" xmlns:wne="http://schemas.microsoft.com/office/word/2006/wordml" xmlns:wps="http://schemas.microsoft.com/office/word/2010/wordprocessingShape" mc:Ignorable="w14 w15 w16se w16cid w16 w16cex w16sdtdh wp14">
+<w:hdr xmlns:wpc="http://schemas.microsoft.com/office/word/2010/wordprocessingCanvas" xmlns:cx="http://schemas.microsoft.com/office/drawing/2014/chartex" xmlns:cx1="http://schemas.microsoft.com/office/drawing/2015/9/8/chartex" xmlns:cx2="http://schemas.microsoft.com/office/drawing/2015/10/21/chartex" xmlns:cx3="http://schemas.microsoft.com/office/drawing/2016/5/9/chartex" xmlns:cx4="http://schemas.microsoft.com/office/drawing/2016/5/10/chartex" xmlns:cx5="http://schemas.microsoft.com/office/drawing/2016/5/11/chartex" xmlns:cx6="http://schemas.microsoft.com/office/drawing/2016/5/12/chartex" xmlns:cx7="http://schemas.microsoft.com/office/drawing/2016/5/13/chartex" xmlns:cx8="http://schemas.microsoft.com/office/drawing/2016/5/14/chartex" xmlns:mc="http://schemas.openxmlformats.org/markup-compatibility/2006" xmlns:aink="http://schemas.microsoft.com/office/drawing/2016/ink" xmlns:am3d="http://schemas.microsoft.com/office/drawing/2017/model3d" xmlns:o="urn:schemas-microsoft-com:office:office" xmlns:oel="http://schemas.microsoft.com/office/2019/extlst" xmlns:r="http://schemas.openxmlformats.org/officeDocument/2006/relationships" xmlns:m="http://schemas.openxmlformats.org/officeDocument/2006/math" xmlns:v="urn:schemas-microsoft-com:vml" xmlns:wp14="http://schemas.microsoft.com/office/word/2010/wordprocessingDrawing" xmlns:wp="http://schemas.openxmlformats.org/drawingml/2006/wordprocessingDrawing" xmlns:w10="urn:schemas-microsoft-com:office:word" xmlns:w="http://schemas.openxmlformats.org/wordprocessingml/2006/main" xmlns:w14="http://schemas.microsoft.com/office/word/2010/wordml" xmlns:w15="http://schemas.microsoft.com/office/word/2012/wordml" xmlns:w16cex="http://schemas.microsoft.com/office/word/2018/wordml/cex" xmlns:w16cid="http://schemas.microsoft.com/office/word/2016/wordml/cid" xmlns:w16="http://schemas.microsoft.com/office/word/2018/wordml" xmlns:w16sdtdh="http://schemas.microsoft.com/office/word/2020/wordml/sdtdatahash" xmlns:w16se="http://schemas.microsoft.com/office/word/2015/wordml/symex" xmlns:wpg="http://schemas.microsoft.com/office/word/2010/wordprocessingGroup" xmlns:wpi="http://schemas.microsoft.com/office/word/2010/wordprocessingInk" xmlns:wne="http://schemas.microsoft.com/office/word/2006/wordml" xmlns:wps="http://schemas.microsoft.com/office/word/2010/wordprocessingShape" mc:Ignorable="w14 w15 w16se w16cid w16 w16cex w16sdtdh wp14">
   <w:p>
     <w:pPr>
       <w:pStyle w:val="Header"/>
@@ -2249,7 +2357,7 @@
 </file>
 
 <file path=word/numbering.xml><?xml version="1.0" encoding="utf-8"?>
-<w:numbering xmlns:wpc="http://schemas.microsoft.com/office/word/2010/wordprocessingCanvas" xmlns:cx="http://schemas.microsoft.com/office/drawing/2014/chartex" xmlns:cx1="http://schemas.microsoft.com/office/drawing/2015/9/8/chartex" xmlns:cx2="http://schemas.microsoft.com/office/drawing/2015/10/21/chartex" xmlns:cx3="http://schemas.microsoft.com/office/drawing/2016/5/9/chartex" xmlns:cx4="http://schemas.microsoft.com/office/drawing/2016/5/10/chartex" xmlns:cx5="http://schemas.microsoft.com/office/drawing/2016/5/11/chartex" xmlns:cx6="http://schemas.microsoft.com/office/drawing/2016/5/12/chartex" xmlns:cx7="http://schemas.microsoft.com/office/drawing/2016/5/13/chartex" xmlns:cx8="http://schemas.microsoft.com/office/drawing/2016/5/14/chartex" xmlns:mc="http://schemas.openxmlformats.org/markup-compatibility/2006" xmlns:aink="http://schemas.microsoft.com/office/drawing/2016/ink" xmlns:am3d="http://schemas.microsoft.com/office/drawing/2017/model3d" xmlns:o="urn:schemas-microsoft-com:office:office" xmlns:r="http://schemas.openxmlformats.org/officeDocument/2006/relationships" xmlns:m="http://schemas.openxmlformats.org/officeDocument/2006/math" xmlns:v="urn:schemas-microsoft-com:vml" xmlns:wp14="http://schemas.microsoft.com/office/word/2010/wordprocessingDrawing" xmlns:wp="http://schemas.openxmlformats.org/drawingml/2006/wordprocessingDrawing" xmlns:w10="urn:schemas-microsoft-com:office:word" xmlns:w="http://schemas.openxmlformats.org/wordprocessingml/2006/main" xmlns:w14="http://schemas.microsoft.com/office/word/2010/wordml" xmlns:w15="http://schemas.microsoft.com/office/word/2012/wordml" xmlns:w16cex="http://schemas.microsoft.com/office/word/2018/wordml/cex" xmlns:w16cid="http://schemas.microsoft.com/office/word/2016/wordml/cid" xmlns:w16="http://schemas.microsoft.com/office/word/2018/wordml" xmlns:w16sdtdh="http://schemas.microsoft.com/office/word/2020/wordml/sdtdatahash" xmlns:w16se="http://schemas.microsoft.com/office/word/2015/wordml/symex" xmlns:wpg="http://schemas.microsoft.com/office/word/2010/wordprocessingGroup" xmlns:wpi="http://schemas.microsoft.com/office/word/2010/wordprocessingInk" xmlns:wne="http://schemas.microsoft.com/office/word/2006/wordml" xmlns:wps="http://schemas.microsoft.com/office/word/2010/wordprocessingShape" mc:Ignorable="w14 w15 w16se w16cid w16 w16cex w16sdtdh wp14">
+<w:numbering xmlns:wpc="http://schemas.microsoft.com/office/word/2010/wordprocessingCanvas" xmlns:cx="http://schemas.microsoft.com/office/drawing/2014/chartex" xmlns:cx1="http://schemas.microsoft.com/office/drawing/2015/9/8/chartex" xmlns:cx2="http://schemas.microsoft.com/office/drawing/2015/10/21/chartex" xmlns:cx3="http://schemas.microsoft.com/office/drawing/2016/5/9/chartex" xmlns:cx4="http://schemas.microsoft.com/office/drawing/2016/5/10/chartex" xmlns:cx5="http://schemas.microsoft.com/office/drawing/2016/5/11/chartex" xmlns:cx6="http://schemas.microsoft.com/office/drawing/2016/5/12/chartex" xmlns:cx7="http://schemas.microsoft.com/office/drawing/2016/5/13/chartex" xmlns:cx8="http://schemas.microsoft.com/office/drawing/2016/5/14/chartex" xmlns:mc="http://schemas.openxmlformats.org/markup-compatibility/2006" xmlns:aink="http://schemas.microsoft.com/office/drawing/2016/ink" xmlns:am3d="http://schemas.microsoft.com/office/drawing/2017/model3d" xmlns:o="urn:schemas-microsoft-com:office:office" xmlns:oel="http://schemas.microsoft.com/office/2019/extlst" xmlns:r="http://schemas.openxmlformats.org/officeDocument/2006/relationships" xmlns:m="http://schemas.openxmlformats.org/officeDocument/2006/math" xmlns:v="urn:schemas-microsoft-com:vml" xmlns:wp14="http://schemas.microsoft.com/office/word/2010/wordprocessingDrawing" xmlns:wp="http://schemas.openxmlformats.org/drawingml/2006/wordprocessingDrawing" xmlns:w10="urn:schemas-microsoft-com:office:word" xmlns:w="http://schemas.openxmlformats.org/wordprocessingml/2006/main" xmlns:w14="http://schemas.microsoft.com/office/word/2010/wordml" xmlns:w15="http://schemas.microsoft.com/office/word/2012/wordml" xmlns:w16cex="http://schemas.microsoft.com/office/word/2018/wordml/cex" xmlns:w16cid="http://schemas.microsoft.com/office/word/2016/wordml/cid" xmlns:w16="http://schemas.microsoft.com/office/word/2018/wordml" xmlns:w16sdtdh="http://schemas.microsoft.com/office/word/2020/wordml/sdtdatahash" xmlns:w16se="http://schemas.microsoft.com/office/word/2015/wordml/symex" xmlns:wpg="http://schemas.microsoft.com/office/word/2010/wordprocessingGroup" xmlns:wpi="http://schemas.microsoft.com/office/word/2010/wordprocessingInk" xmlns:wne="http://schemas.microsoft.com/office/word/2006/wordml" xmlns:wps="http://schemas.microsoft.com/office/word/2010/wordprocessingShape" mc:Ignorable="w14 w15 w16se w16cid w16 w16cex w16sdtdh wp14">
   <w:abstractNum w:abstractNumId="0" w15:restartNumberingAfterBreak="0">
     <w:nsid w:val="0CE96F7D"/>
     <w:multiLevelType w:val="hybridMultilevel"/>
@@ -3130,29 +3238,145 @@
       </w:rPr>
     </w:lvl>
   </w:abstractNum>
-  <w:num w:numId="1">
+  <w:abstractNum w:abstractNumId="8" w15:restartNumberingAfterBreak="0">
+    <w:nsid w:val="52AA0EE5"/>
+    <w:multiLevelType w:val="hybridMultilevel"/>
+    <w:tmpl w:val="6D7C8E3C"/>
+    <w:lvl w:ilvl="0" w:tplc="59663428">
+      <w:start w:val="2023"/>
+      <w:numFmt w:val="bullet"/>
+      <w:lvlText w:val="-"/>
+      <w:lvlJc w:val="left"/>
+      <w:pPr>
+        <w:ind w:left="720" w:hanging="360"/>
+      </w:pPr>
+      <w:rPr>
+        <w:rFonts w:ascii="Calibri" w:eastAsiaTheme="minorHAnsi" w:hAnsi="Calibri" w:cs="Calibri" w:hint="default"/>
+      </w:rPr>
+    </w:lvl>
+    <w:lvl w:ilvl="1" w:tplc="04090003" w:tentative="1">
+      <w:start w:val="1"/>
+      <w:numFmt w:val="bullet"/>
+      <w:lvlText w:val="o"/>
+      <w:lvlJc w:val="left"/>
+      <w:pPr>
+        <w:ind w:left="1440" w:hanging="360"/>
+      </w:pPr>
+      <w:rPr>
+        <w:rFonts w:ascii="Courier New" w:hAnsi="Courier New" w:cs="Courier New" w:hint="default"/>
+      </w:rPr>
+    </w:lvl>
+    <w:lvl w:ilvl="2" w:tplc="04090005" w:tentative="1">
+      <w:start w:val="1"/>
+      <w:numFmt w:val="bullet"/>
+      <w:lvlText w:val=""/>
+      <w:lvlJc w:val="left"/>
+      <w:pPr>
+        <w:ind w:left="2160" w:hanging="360"/>
+      </w:pPr>
+      <w:rPr>
+        <w:rFonts w:ascii="Wingdings" w:hAnsi="Wingdings" w:hint="default"/>
+      </w:rPr>
+    </w:lvl>
+    <w:lvl w:ilvl="3" w:tplc="04090001" w:tentative="1">
+      <w:start w:val="1"/>
+      <w:numFmt w:val="bullet"/>
+      <w:lvlText w:val=""/>
+      <w:lvlJc w:val="left"/>
+      <w:pPr>
+        <w:ind w:left="2880" w:hanging="360"/>
+      </w:pPr>
+      <w:rPr>
+        <w:rFonts w:ascii="Symbol" w:hAnsi="Symbol" w:hint="default"/>
+      </w:rPr>
+    </w:lvl>
+    <w:lvl w:ilvl="4" w:tplc="04090003" w:tentative="1">
+      <w:start w:val="1"/>
+      <w:numFmt w:val="bullet"/>
+      <w:lvlText w:val="o"/>
+      <w:lvlJc w:val="left"/>
+      <w:pPr>
+        <w:ind w:left="3600" w:hanging="360"/>
+      </w:pPr>
+      <w:rPr>
+        <w:rFonts w:ascii="Courier New" w:hAnsi="Courier New" w:cs="Courier New" w:hint="default"/>
+      </w:rPr>
+    </w:lvl>
+    <w:lvl w:ilvl="5" w:tplc="04090005" w:tentative="1">
+      <w:start w:val="1"/>
+      <w:numFmt w:val="bullet"/>
+      <w:lvlText w:val=""/>
+      <w:lvlJc w:val="left"/>
+      <w:pPr>
+        <w:ind w:left="4320" w:hanging="360"/>
+      </w:pPr>
+      <w:rPr>
+        <w:rFonts w:ascii="Wingdings" w:hAnsi="Wingdings" w:hint="default"/>
+      </w:rPr>
+    </w:lvl>
+    <w:lvl w:ilvl="6" w:tplc="04090001" w:tentative="1">
+      <w:start w:val="1"/>
+      <w:numFmt w:val="bullet"/>
+      <w:lvlText w:val=""/>
+      <w:lvlJc w:val="left"/>
+      <w:pPr>
+        <w:ind w:left="5040" w:hanging="360"/>
+      </w:pPr>
+      <w:rPr>
+        <w:rFonts w:ascii="Symbol" w:hAnsi="Symbol" w:hint="default"/>
+      </w:rPr>
+    </w:lvl>
+    <w:lvl w:ilvl="7" w:tplc="04090003" w:tentative="1">
+      <w:start w:val="1"/>
+      <w:numFmt w:val="bullet"/>
+      <w:lvlText w:val="o"/>
+      <w:lvlJc w:val="left"/>
+      <w:pPr>
+        <w:ind w:left="5760" w:hanging="360"/>
+      </w:pPr>
+      <w:rPr>
+        <w:rFonts w:ascii="Courier New" w:hAnsi="Courier New" w:cs="Courier New" w:hint="default"/>
+      </w:rPr>
+    </w:lvl>
+    <w:lvl w:ilvl="8" w:tplc="04090005" w:tentative="1">
+      <w:start w:val="1"/>
+      <w:numFmt w:val="bullet"/>
+      <w:lvlText w:val=""/>
+      <w:lvlJc w:val="left"/>
+      <w:pPr>
+        <w:ind w:left="6480" w:hanging="360"/>
+      </w:pPr>
+      <w:rPr>
+        <w:rFonts w:ascii="Wingdings" w:hAnsi="Wingdings" w:hint="default"/>
+      </w:rPr>
+    </w:lvl>
+  </w:abstractNum>
+  <w:num w:numId="1" w16cid:durableId="1209027619">
     <w:abstractNumId w:val="6"/>
   </w:num>
-  <w:num w:numId="2">
+  <w:num w:numId="2" w16cid:durableId="620110355">
     <w:abstractNumId w:val="3"/>
   </w:num>
-  <w:num w:numId="3">
+  <w:num w:numId="3" w16cid:durableId="1455562079">
     <w:abstractNumId w:val="5"/>
   </w:num>
-  <w:num w:numId="4">
+  <w:num w:numId="4" w16cid:durableId="1909731549">
     <w:abstractNumId w:val="7"/>
   </w:num>
-  <w:num w:numId="5">
+  <w:num w:numId="5" w16cid:durableId="999427625">
     <w:abstractNumId w:val="2"/>
   </w:num>
-  <w:num w:numId="6">
+  <w:num w:numId="6" w16cid:durableId="297145848">
     <w:abstractNumId w:val="4"/>
   </w:num>
-  <w:num w:numId="7">
+  <w:num w:numId="7" w16cid:durableId="885219328">
     <w:abstractNumId w:val="1"/>
   </w:num>
-  <w:num w:numId="8">
+  <w:num w:numId="8" w16cid:durableId="1400979635">
     <w:abstractNumId w:val="0"/>
+  </w:num>
+  <w:num w:numId="9" w16cid:durableId="895432925">
+    <w:abstractNumId w:val="8"/>
   </w:num>
 </w:numbering>
 </file>
@@ -4172,13 +4396,13 @@
 <file path=customXml/itemProps2.xml><?xml version="1.0" encoding="utf-8"?>
 <ds:datastoreItem xmlns:ds="http://schemas.openxmlformats.org/officeDocument/2006/customXml" ds:itemID="{A6C55364-9C57-43AC-83F1-0821A57C7C47}">
   <ds:schemaRefs>
-    <ds:schemaRef ds:uri="http://schemas.openxmlformats.org/package/2006/metadata/core-properties"/>
     <ds:schemaRef ds:uri="http://schemas.microsoft.com/office/2006/documentManagement/types"/>
     <ds:schemaRef ds:uri="http://schemas.microsoft.com/office/infopath/2007/PartnerControls"/>
     <ds:schemaRef ds:uri="http://purl.org/dc/elements/1.1/"/>
     <ds:schemaRef ds:uri="http://schemas.microsoft.com/office/2006/metadata/properties"/>
     <ds:schemaRef ds:uri="fd5d2e1b-5cfe-4edf-aa4d-a2fa872439c1"/>
     <ds:schemaRef ds:uri="http://purl.org/dc/terms/"/>
+    <ds:schemaRef ds:uri="http://schemas.openxmlformats.org/package/2006/metadata/core-properties"/>
     <ds:schemaRef ds:uri="http://www.w3.org/XML/1998/namespace"/>
     <ds:schemaRef ds:uri="http://purl.org/dc/dcmitype/"/>
   </ds:schemaRefs>

</xml_diff>